<commit_message>
Fix indentation in paper template
</commit_message>
<xml_diff>
--- a/doc/paper-template.docx
+++ b/doc/paper-template.docx
@@ -3,11 +3,11 @@
 <w:document xmlns:wpc="http://schemas.microsoft.com/office/word/2010/wordprocessingCanvas" xmlns:mo="http://schemas.microsoft.com/office/mac/office/2008/main" xmlns:mc="http://schemas.openxmlformats.org/markup-compatibility/2006" xmlns:mv="urn:schemas-microsoft-com:mac:vml" xmlns:o="urn:schemas-microsoft-com:office:office" xmlns:r="http://schemas.openxmlformats.org/officeDocument/2006/relationships" xmlns:m="http://schemas.openxmlformats.org/officeDocument/2006/math" xmlns:v="urn:schemas-microsoft-com:vml" xmlns:wp14="http://schemas.microsoft.com/office/word/2010/wordprocessingDrawing" xmlns:wp="http://schemas.openxmlformats.org/drawingml/2006/wordprocessingDrawing" xmlns:w10="urn:schemas-microsoft-com:office:word" xmlns:w="http://schemas.openxmlformats.org/wordprocessingml/2006/main" xmlns:w14="http://schemas.microsoft.com/office/word/2010/wordml" xmlns:w15="http://schemas.microsoft.com/office/word/2012/wordml" xmlns:wpg="http://schemas.microsoft.com/office/word/2010/wordprocessingGroup" xmlns:wpi="http://schemas.microsoft.com/office/word/2010/wordprocessingInk" xmlns:wne="http://schemas.microsoft.com/office/word/2006/wordml" xmlns:wps="http://schemas.microsoft.com/office/word/2010/wordprocessingShape" mc:Ignorable="w14 w15 wp14">
   <w:body>
     <w:p>
-      <w:bookmarkStart w:id="0" w:name="_GoBack"/>
-      <w:bookmarkEnd w:id="0"/>
       <w:r>
         <w:t>Hello world.</w:t>
       </w:r>
+      <w:bookmarkStart w:id="0" w:name="_GoBack"/>
+      <w:bookmarkEnd w:id="0"/>
     </w:p>
     <w:sectPr>
       <w:pgSz w:w="11906" w:h="16838"/>
@@ -1182,7 +1182,7 @@
   <w:style w:type="paragraph" w:default="1" w:styleId="Normal">
     <w:name w:val="Normal"/>
     <w:qFormat/>
-    <w:rsid w:val="00705DD6"/>
+    <w:rsid w:val="00F606AE"/>
     <w:pPr>
       <w:spacing w:after="0"/>
       <w:jc w:val="both"/>
@@ -1420,9 +1420,9 @@
     <w:basedOn w:val="Normal"/>
     <w:link w:val="BodyTextChar"/>
     <w:qFormat/>
-    <w:rsid w:val="002B44C9"/>
-    <w:pPr>
-      <w:ind w:left="284"/>
+    <w:rsid w:val="00F606AE"/>
+    <w:pPr>
+      <w:ind w:firstLine="284"/>
       <w:contextualSpacing/>
     </w:pPr>
   </w:style>
@@ -1431,7 +1431,10 @@
     <w:basedOn w:val="BodyText"/>
     <w:next w:val="BodyText"/>
     <w:qFormat/>
-    <w:rsid w:val="00F81064"/>
+    <w:rsid w:val="00853ED0"/>
+    <w:pPr>
+      <w:ind w:firstLine="0"/>
+    </w:pPr>
   </w:style>
   <w:style w:type="paragraph" w:customStyle="1" w:styleId="Compact">
     <w:name w:val="Compact"/>
@@ -1692,7 +1695,7 @@
     <w:name w:val="Body Text Char"/>
     <w:basedOn w:val="DefaultParagraphFont"/>
     <w:link w:val="BodyText"/>
-    <w:rsid w:val="002B44C9"/>
+    <w:rsid w:val="00F606AE"/>
     <w:rPr>
       <w:rFonts w:ascii="Times New Roman" w:eastAsia="Times New Roman" w:hAnsi="Times New Roman" w:cs="Times New Roman"/>
       <w:sz w:val="20"/>
@@ -2043,7 +2046,7 @@
 </file>
 
 <file path=customXml/itemProps1.xml><?xml version="1.0" encoding="utf-8"?>
-<ds:datastoreItem xmlns:ds="http://schemas.openxmlformats.org/officeDocument/2006/customXml" ds:itemID="{F31BB900-E5A6-154D-AA88-E1977C133A85}">
+<ds:datastoreItem xmlns:ds="http://schemas.openxmlformats.org/officeDocument/2006/customXml" ds:itemID="{526E8FD1-6B57-9343-9D32-25FB1130114F}">
   <ds:schemaRefs>
     <ds:schemaRef ds:uri="http://schemas.openxmlformats.org/officeDocument/2006/bibliography"/>
   </ds:schemaRefs>

</xml_diff>

<commit_message>
Made image captions centered in paper template
</commit_message>
<xml_diff>
--- a/doc/paper-template.docx
+++ b/doc/paper-template.docx
@@ -1577,7 +1577,10 @@
   <w:style w:type="paragraph" w:customStyle="1" w:styleId="ImageCaption">
     <w:name w:val="Image Caption"/>
     <w:basedOn w:val="Normal"/>
-    <w:rsid w:val="00705DD6"/>
+    <w:rsid w:val="009416AB"/>
+    <w:pPr>
+      <w:jc w:val="center"/>
+    </w:pPr>
   </w:style>
   <w:style w:type="paragraph" w:customStyle="1" w:styleId="Figure">
     <w:name w:val="Figure"/>
@@ -2046,7 +2049,7 @@
 </file>
 
 <file path=customXml/itemProps1.xml><?xml version="1.0" encoding="utf-8"?>
-<ds:datastoreItem xmlns:ds="http://schemas.openxmlformats.org/officeDocument/2006/customXml" ds:itemID="{526E8FD1-6B57-9343-9D32-25FB1130114F}">
+<ds:datastoreItem xmlns:ds="http://schemas.openxmlformats.org/officeDocument/2006/customXml" ds:itemID="{E22AB7D4-9795-F74A-86B2-E4C53E602156}">
   <ds:schemaRefs>
     <ds:schemaRef ds:uri="http://schemas.openxmlformats.org/officeDocument/2006/bibliography"/>
   </ds:schemaRefs>

</xml_diff>

<commit_message>
Remove indentation from compact style
</commit_message>
<xml_diff>
--- a/doc/paper-template.docx
+++ b/doc/paper-template.docx
@@ -3,11 +3,11 @@
 <w:document xmlns:wpc="http://schemas.microsoft.com/office/word/2010/wordprocessingCanvas" xmlns:mo="http://schemas.microsoft.com/office/mac/office/2008/main" xmlns:mc="http://schemas.openxmlformats.org/markup-compatibility/2006" xmlns:mv="urn:schemas-microsoft-com:mac:vml" xmlns:o="urn:schemas-microsoft-com:office:office" xmlns:r="http://schemas.openxmlformats.org/officeDocument/2006/relationships" xmlns:m="http://schemas.openxmlformats.org/officeDocument/2006/math" xmlns:v="urn:schemas-microsoft-com:vml" xmlns:wp14="http://schemas.microsoft.com/office/word/2010/wordprocessingDrawing" xmlns:wp="http://schemas.openxmlformats.org/drawingml/2006/wordprocessingDrawing" xmlns:w10="urn:schemas-microsoft-com:office:word" xmlns:w="http://schemas.openxmlformats.org/wordprocessingml/2006/main" xmlns:w14="http://schemas.microsoft.com/office/word/2010/wordml" xmlns:w15="http://schemas.microsoft.com/office/word/2012/wordml" xmlns:wpg="http://schemas.microsoft.com/office/word/2010/wordprocessingGroup" xmlns:wpi="http://schemas.microsoft.com/office/word/2010/wordprocessingInk" xmlns:wne="http://schemas.microsoft.com/office/word/2006/wordml" xmlns:wps="http://schemas.microsoft.com/office/word/2010/wordprocessingShape" mc:Ignorable="w14 w15 wp14">
   <w:body>
     <w:p>
+      <w:bookmarkStart w:id="0" w:name="_GoBack"/>
+      <w:bookmarkEnd w:id="0"/>
       <w:r>
         <w:t>Hello world.</w:t>
       </w:r>
-      <w:bookmarkStart w:id="0" w:name="_GoBack"/>
-      <w:bookmarkEnd w:id="0"/>
     </w:p>
     <w:sectPr>
       <w:pgSz w:w="11906" w:h="16838"/>
@@ -1440,8 +1440,10 @@
     <w:name w:val="Compact"/>
     <w:basedOn w:val="BodyText"/>
     <w:qFormat/>
+    <w:rsid w:val="009B79ED"/>
     <w:pPr>
       <w:spacing w:before="36" w:after="36"/>
+      <w:ind w:firstLine="0"/>
     </w:pPr>
   </w:style>
   <w:style w:type="paragraph" w:styleId="Title">
@@ -2049,7 +2051,7 @@
 </file>
 
 <file path=customXml/itemProps1.xml><?xml version="1.0" encoding="utf-8"?>
-<ds:datastoreItem xmlns:ds="http://schemas.openxmlformats.org/officeDocument/2006/customXml" ds:itemID="{E22AB7D4-9795-F74A-86B2-E4C53E602156}">
+<ds:datastoreItem xmlns:ds="http://schemas.openxmlformats.org/officeDocument/2006/customXml" ds:itemID="{2FCF884A-6702-4943-AB60-F0DFDDD09189}">
   <ds:schemaRefs>
     <ds:schemaRef ds:uri="http://schemas.openxmlformats.org/officeDocument/2006/bibliography"/>
   </ds:schemaRefs>

</xml_diff>